<commit_message>
fix: update test doc
</commit_message>
<xml_diff>
--- a/mylib-file/mylib-file-doc/src/test/resources/test.docx
+++ b/mylib-file/mylib-file-doc/src/test/resources/test.docx
@@ -252,24 +252,44 @@
             <w:tcW w:w="2130" w:type="dxa"/>
           </w:tcPr>
           <w:p>
-            <w:r>
+            <w:pPr>
+              <w:rPr>
+                <w:rFonts w:hint="default"/>
+                <w:lang w:val="en-US"/>
+              </w:rPr>
+            </w:pPr>
+            <w:r>
+              <w:rPr>
+                <w:rFonts w:hint="default"/>
+                <w:lang w:val="en-US"/>
+              </w:rPr>
               <w:fldChar w:fldCharType="begin"/>
             </w:r>
             <w:r>
-              <w:instrText xml:space="preserve"> MERGEFIELD  ${users.name} \* MERGEFORMAT </w:instrText>
-            </w:r>
-            <w:r>
+              <w:rPr>
+                <w:rFonts w:hint="default"/>
+                <w:lang w:val="en-US"/>
+              </w:rPr>
+              <w:instrText xml:space="preserve"> MERGEFIELD  ${users.Name} \* MERGEFORMAT </w:instrText>
+            </w:r>
+            <w:r>
+              <w:rPr>
+                <w:rFonts w:hint="default"/>
+                <w:lang w:val="en-US"/>
+              </w:rPr>
               <w:fldChar w:fldCharType="separate"/>
             </w:r>
             <w:r>
               <w:rPr>
-                <w:rFonts w:hint="eastAsia"/>
-              </w:rPr>
-              <w:t>«${users.name}»</w:t>
-            </w:r>
-            <w:r>
-              <w:rPr>
-                <w:rFonts w:hint="eastAsia"/>
+                <w:rFonts w:hint="default"/>
+                <w:lang w:val="en-US"/>
+              </w:rPr>
+              <w:t>«${users.Name}»</w:t>
+            </w:r>
+            <w:r>
+              <w:rPr>
+                <w:rFonts w:hint="default"/>
+                <w:lang w:val="en-US"/>
               </w:rPr>
               <w:fldChar w:fldCharType="end"/>
             </w:r>
@@ -280,24 +300,44 @@
             <w:tcW w:w="2130" w:type="dxa"/>
           </w:tcPr>
           <w:p>
-            <w:r>
+            <w:pPr>
+              <w:rPr>
+                <w:rFonts w:hint="default"/>
+                <w:lang w:val="en-US"/>
+              </w:rPr>
+            </w:pPr>
+            <w:r>
+              <w:rPr>
+                <w:rFonts w:hint="default"/>
+                <w:lang w:val="en-US"/>
+              </w:rPr>
               <w:fldChar w:fldCharType="begin"/>
             </w:r>
             <w:r>
-              <w:instrText xml:space="preserve"> MERGEFIELD  ${users.sex} \* MERGEFORMAT </w:instrText>
-            </w:r>
-            <w:r>
+              <w:rPr>
+                <w:rFonts w:hint="default"/>
+                <w:lang w:val="en-US"/>
+              </w:rPr>
+              <w:instrText xml:space="preserve"> MERGEFIELD  ${users.Sex} \* MERGEFORMAT </w:instrText>
+            </w:r>
+            <w:r>
+              <w:rPr>
+                <w:rFonts w:hint="default"/>
+                <w:lang w:val="en-US"/>
+              </w:rPr>
               <w:fldChar w:fldCharType="separate"/>
             </w:r>
             <w:r>
               <w:rPr>
-                <w:rFonts w:hint="eastAsia"/>
-              </w:rPr>
-              <w:t>«${users.sex}»</w:t>
-            </w:r>
-            <w:r>
-              <w:rPr>
-                <w:rFonts w:hint="eastAsia"/>
+                <w:rFonts w:hint="default"/>
+                <w:lang w:val="en-US"/>
+              </w:rPr>
+              <w:t>«${users.Sex}»</w:t>
+            </w:r>
+            <w:r>
+              <w:rPr>
+                <w:rFonts w:hint="default"/>
+                <w:lang w:val="en-US"/>
               </w:rPr>
               <w:fldChar w:fldCharType="end"/>
             </w:r>
@@ -308,24 +348,44 @@
             <w:tcW w:w="2130" w:type="dxa"/>
           </w:tcPr>
           <w:p>
-            <w:r>
+            <w:pPr>
+              <w:rPr>
+                <w:rFonts w:hint="default"/>
+                <w:lang w:val="en-US"/>
+              </w:rPr>
+            </w:pPr>
+            <w:r>
+              <w:rPr>
+                <w:rFonts w:hint="default"/>
+                <w:lang w:val="en-US"/>
+              </w:rPr>
               <w:fldChar w:fldCharType="begin"/>
             </w:r>
             <w:r>
-              <w:instrText xml:space="preserve"> MERGEFIELD  ${users.age} \* MERGEFORMAT </w:instrText>
-            </w:r>
-            <w:r>
+              <w:rPr>
+                <w:rFonts w:hint="default"/>
+                <w:lang w:val="en-US"/>
+              </w:rPr>
+              <w:instrText xml:space="preserve"> MERGEFIELD  ${users.Age} \* MERGEFORMAT </w:instrText>
+            </w:r>
+            <w:r>
+              <w:rPr>
+                <w:rFonts w:hint="default"/>
+                <w:lang w:val="en-US"/>
+              </w:rPr>
               <w:fldChar w:fldCharType="separate"/>
             </w:r>
             <w:r>
               <w:rPr>
-                <w:rFonts w:hint="eastAsia"/>
-              </w:rPr>
-              <w:t>«${users.age}»</w:t>
-            </w:r>
-            <w:r>
-              <w:rPr>
-                <w:rFonts w:hint="eastAsia"/>
+                <w:rFonts w:hint="default"/>
+                <w:lang w:val="en-US"/>
+              </w:rPr>
+              <w:t>«${users.Age}»</w:t>
+            </w:r>
+            <w:r>
+              <w:rPr>
+                <w:rFonts w:hint="default"/>
+                <w:lang w:val="en-US"/>
               </w:rPr>
               <w:fldChar w:fldCharType="end"/>
             </w:r>
@@ -390,7 +450,6 @@
     <w:p/>
     <w:p/>
     <w:p>
-      <w:bookmarkStart w:id="2" w:name="_GoBack"/>
       <w:bookmarkStart w:id="1" w:name="logo"/>
       <w:r>
         <w:drawing>
@@ -437,8 +496,9 @@
           </wp:inline>
         </w:drawing>
       </w:r>
+      <w:bookmarkEnd w:id="1"/>
+      <w:bookmarkStart w:id="2" w:name="_GoBack"/>
       <w:bookmarkEnd w:id="2"/>
-      <w:bookmarkEnd w:id="1"/>
     </w:p>
     <w:sectPr>
       <w:pgSz w:w="11906" w:h="16838"/>

</xml_diff>